<commit_message>
update Sept 27 2022
</commit_message>
<xml_diff>
--- a/Gabe's Resume.docx
+++ b/Gabe's Resume.docx
@@ -293,7 +293,7 @@
           <w:b/>
           <w:szCs w:val="28"/>
         </w:rPr>
-        <w:t>Full</w:t>
+        <w:t>Software Engineer</w:t>
       </w:r>
       <w:r>
         <w:rPr>
@@ -301,7 +301,7 @@
           <w:b/>
           <w:szCs w:val="28"/>
         </w:rPr>
-        <w:t>-</w:t>
+        <w:t xml:space="preserve"> I</w:t>
       </w:r>
       <w:r>
         <w:rPr>
@@ -309,7 +309,7 @@
           <w:b/>
           <w:szCs w:val="28"/>
         </w:rPr>
-        <w:t>Time Software Engineer</w:t>
+        <w:tab/>
       </w:r>
       <w:r>
         <w:rPr>
@@ -342,6 +342,7 @@
           <w:szCs w:val="28"/>
         </w:rPr>
         <w:tab/>
+        <w:t xml:space="preserve">          </w:t>
       </w:r>
       <w:r>
         <w:rPr>
@@ -349,8 +350,24 @@
           <w:b/>
           <w:szCs w:val="28"/>
         </w:rPr>
+        <w:t xml:space="preserve">     </w:t>
+      </w:r>
+      <w:r>
+        <w:rPr>
+          <w:rFonts w:ascii="Times New Roman" w:hAnsi="Times New Roman" w:cs="Times New Roman"/>
+          <w:b/>
+          <w:szCs w:val="28"/>
+        </w:rPr>
         <w:tab/>
-        <w:t xml:space="preserve">           </w:t>
+        <w:t xml:space="preserve">          </w:t>
+      </w:r>
+      <w:r>
+        <w:rPr>
+          <w:rFonts w:ascii="Times New Roman" w:hAnsi="Times New Roman" w:cs="Times New Roman"/>
+          <w:b/>
+          <w:szCs w:val="28"/>
+        </w:rPr>
+        <w:t xml:space="preserve"> </w:t>
       </w:r>
       <w:r>
         <w:rPr>
@@ -374,7 +391,21 @@
           <w:rFonts w:ascii="Times New Roman" w:hAnsi="Times New Roman" w:cs="Times New Roman"/>
           <w:sz w:val="22"/>
         </w:rPr>
-        <w:t>Climate LLC, San Francisco CA</w:t>
+        <w:t>Climat</w:t>
+      </w:r>
+      <w:r>
+        <w:rPr>
+          <w:rFonts w:ascii="Times New Roman" w:hAnsi="Times New Roman" w:cs="Times New Roman"/>
+          <w:sz w:val="22"/>
+        </w:rPr>
+        <w:t>e</w:t>
+      </w:r>
+      <w:r>
+        <w:rPr>
+          <w:rFonts w:ascii="Times New Roman" w:hAnsi="Times New Roman" w:cs="Times New Roman"/>
+          <w:sz w:val="22"/>
+        </w:rPr>
+        <w:t>, San Francisco CA</w:t>
       </w:r>
     </w:p>
     <w:p>
@@ -444,7 +475,21 @@
           <w:rFonts w:ascii="Times New Roman" w:hAnsi="Times New Roman" w:cs="Times New Roman"/>
           <w:sz w:val="22"/>
         </w:rPr>
-        <w:t>Use Typescript, yarn, node, and other numerous technologies to develop a frontend application</w:t>
+        <w:t>Use</w:t>
+      </w:r>
+      <w:r>
+        <w:rPr>
+          <w:rFonts w:ascii="Times New Roman" w:hAnsi="Times New Roman" w:cs="Times New Roman"/>
+          <w:sz w:val="22"/>
+        </w:rPr>
+        <w:t>d</w:t>
+      </w:r>
+      <w:r>
+        <w:rPr>
+          <w:rFonts w:ascii="Times New Roman" w:hAnsi="Times New Roman" w:cs="Times New Roman"/>
+          <w:sz w:val="22"/>
+        </w:rPr>
+        <w:t xml:space="preserve"> Typescript, yarn, node, and other numerous technologies to develop a frontend application</w:t>
       </w:r>
     </w:p>
     <w:p>
@@ -485,15 +530,7 @@
           <w:rFonts w:ascii="Times New Roman" w:hAnsi="Times New Roman" w:cs="Times New Roman"/>
           <w:sz w:val="22"/>
         </w:rPr>
-        <w:t>Scaled Agile Framework (</w:t>
-      </w:r>
-      <w:proofErr w:type="spellStart"/>
-      <w:r>
-        <w:rPr>
-          <w:rFonts w:ascii="Times New Roman" w:hAnsi="Times New Roman" w:cs="Times New Roman"/>
-          <w:sz w:val="22"/>
-        </w:rPr>
-        <w:t>SAF</w:t>
+        <w:t>Scaled Agile Framework (SAF</w:t>
       </w:r>
       <w:r>
         <w:rPr>
@@ -502,7 +539,6 @@
         </w:rPr>
         <w:t>e</w:t>
       </w:r>
-      <w:proofErr w:type="spellEnd"/>
       <w:r>
         <w:rPr>
           <w:rFonts w:ascii="Times New Roman" w:hAnsi="Times New Roman" w:cs="Times New Roman"/>
@@ -555,109 +591,21 @@
           <w:rFonts w:ascii="Times New Roman" w:hAnsi="Times New Roman" w:cs="Times New Roman"/>
           <w:sz w:val="22"/>
         </w:rPr>
-        <w:t>Utilized Java, Maven, Docker, and libraries to maintain a Netflix-like backend architecture</w:t>
-      </w:r>
-      <w:r>
-        <w:rPr>
-          <w:rFonts w:ascii="Times New Roman" w:hAnsi="Times New Roman" w:cs="Times New Roman"/>
-          <w:sz w:val="22"/>
-        </w:rPr>
-        <w:br/>
-      </w:r>
-    </w:p>
-    <w:p>
-      <w:pPr>
-        <w:rPr>
-          <w:rFonts w:ascii="Times New Roman" w:hAnsi="Times New Roman" w:cs="Times New Roman"/>
-        </w:rPr>
-      </w:pPr>
-      <w:r>
-        <w:rPr>
-          <w:rFonts w:ascii="Times New Roman" w:hAnsi="Times New Roman" w:cs="Times New Roman"/>
-          <w:b/>
-        </w:rPr>
-        <w:t>Software Engineering Intern</w:t>
-      </w:r>
-      <w:r>
-        <w:rPr>
-          <w:rFonts w:ascii="Times New Roman" w:hAnsi="Times New Roman" w:cs="Times New Roman"/>
-        </w:rPr>
-        <w:tab/>
-      </w:r>
-      <w:r>
-        <w:rPr>
-          <w:rFonts w:ascii="Times New Roman" w:hAnsi="Times New Roman" w:cs="Times New Roman"/>
-        </w:rPr>
-        <w:tab/>
-      </w:r>
-      <w:r>
-        <w:rPr>
-          <w:rFonts w:ascii="Times New Roman" w:hAnsi="Times New Roman" w:cs="Times New Roman"/>
-        </w:rPr>
-        <w:tab/>
-        <w:t xml:space="preserve">             </w:t>
-      </w:r>
-      <w:r>
-        <w:rPr>
-          <w:rFonts w:ascii="Times New Roman" w:hAnsi="Times New Roman" w:cs="Times New Roman"/>
-        </w:rPr>
-        <w:tab/>
-        <w:t xml:space="preserve"> </w:t>
-      </w:r>
-      <w:r>
-        <w:rPr>
-          <w:rFonts w:ascii="Times New Roman" w:hAnsi="Times New Roman" w:cs="Times New Roman"/>
-        </w:rPr>
-        <w:t>June 20</w:t>
-      </w:r>
-      <w:r>
-        <w:rPr>
-          <w:rFonts w:ascii="Times New Roman" w:hAnsi="Times New Roman" w:cs="Times New Roman"/>
-        </w:rPr>
-        <w:t>21</w:t>
-      </w:r>
-      <w:r>
-        <w:rPr>
-          <w:rFonts w:ascii="Times New Roman" w:hAnsi="Times New Roman" w:cs="Times New Roman"/>
-        </w:rPr>
-        <w:t xml:space="preserve"> – </w:t>
-      </w:r>
-      <w:r>
-        <w:rPr>
-          <w:rFonts w:ascii="Times New Roman" w:hAnsi="Times New Roman" w:cs="Times New Roman"/>
-        </w:rPr>
-        <w:t>September 2021</w:t>
-      </w:r>
-    </w:p>
-    <w:p>
-      <w:pPr>
-        <w:rPr>
-          <w:rFonts w:ascii="Times New Roman" w:hAnsi="Times New Roman" w:cs="Times New Roman"/>
-          <w:sz w:val="22"/>
-        </w:rPr>
-      </w:pPr>
-      <w:r>
-        <w:rPr>
-          <w:rFonts w:ascii="Times New Roman" w:hAnsi="Times New Roman" w:cs="Times New Roman"/>
-          <w:sz w:val="22"/>
-        </w:rPr>
-        <w:t>Climate LLC, San Francisco CA</w:t>
-      </w:r>
-    </w:p>
-    <w:p>
-      <w:pPr>
-        <w:spacing w:before="120"/>
-        <w:rPr>
-          <w:rFonts w:ascii="Times New Roman" w:hAnsi="Times New Roman" w:cs="Times New Roman"/>
-          <w:sz w:val="22"/>
-        </w:rPr>
-      </w:pPr>
-      <w:r>
-        <w:rPr>
-          <w:rFonts w:ascii="Times New Roman" w:hAnsi="Times New Roman" w:cs="Times New Roman"/>
-          <w:sz w:val="22"/>
-        </w:rPr>
-        <w:t xml:space="preserve">Worked on the Internal Tools team to deliver a data dashboard for an experimental fungicide. </w:t>
+        <w:t xml:space="preserve">Utilized Java, Maven, </w:t>
+      </w:r>
+      <w:r>
+        <w:rPr>
+          <w:rFonts w:ascii="Times New Roman" w:hAnsi="Times New Roman" w:cs="Times New Roman"/>
+          <w:sz w:val="22"/>
+        </w:rPr>
+        <w:t xml:space="preserve">&amp; </w:t>
+      </w:r>
+      <w:r>
+        <w:rPr>
+          <w:rFonts w:ascii="Times New Roman" w:hAnsi="Times New Roman" w:cs="Times New Roman"/>
+          <w:sz w:val="22"/>
+        </w:rPr>
+        <w:t>Docker, and libraries to maintain a Netflix-like backend architecture</w:t>
       </w:r>
     </w:p>
     <w:p>
@@ -677,21 +625,165 @@
           <w:rFonts w:ascii="Times New Roman" w:hAnsi="Times New Roman" w:cs="Times New Roman"/>
           <w:sz w:val="22"/>
         </w:rPr>
-        <w:t>Responsible for over</w:t>
-      </w:r>
-      <w:r>
-        <w:rPr>
-          <w:rFonts w:ascii="Times New Roman" w:hAnsi="Times New Roman" w:cs="Times New Roman"/>
-          <w:sz w:val="22"/>
-        </w:rPr>
-        <w:t xml:space="preserve"> 100,000 </w:t>
-      </w:r>
-      <w:r>
-        <w:rPr>
-          <w:rFonts w:ascii="Times New Roman" w:hAnsi="Times New Roman" w:cs="Times New Roman"/>
-          <w:sz w:val="22"/>
-        </w:rPr>
-        <w:t>lines of code</w:t>
+        <w:t>L</w:t>
+      </w:r>
+      <w:r>
+        <w:rPr>
+          <w:rFonts w:ascii="Times New Roman" w:hAnsi="Times New Roman" w:cs="Times New Roman"/>
+          <w:sz w:val="22"/>
+        </w:rPr>
+        <w:t>earned</w:t>
+      </w:r>
+      <w:r>
+        <w:rPr>
+          <w:rFonts w:ascii="Times New Roman" w:hAnsi="Times New Roman" w:cs="Times New Roman"/>
+          <w:sz w:val="22"/>
+        </w:rPr>
+        <w:t xml:space="preserve"> GraphQL and used that knowledge to </w:t>
+      </w:r>
+      <w:r>
+        <w:rPr>
+          <w:rFonts w:ascii="Times New Roman" w:hAnsi="Times New Roman" w:cs="Times New Roman"/>
+          <w:sz w:val="22"/>
+        </w:rPr>
+        <w:t>fill</w:t>
+      </w:r>
+      <w:r>
+        <w:rPr>
+          <w:rFonts w:ascii="Times New Roman" w:hAnsi="Times New Roman" w:cs="Times New Roman"/>
+          <w:sz w:val="22"/>
+        </w:rPr>
+        <w:t xml:space="preserve"> </w:t>
+      </w:r>
+      <w:r>
+        <w:rPr>
+          <w:rFonts w:ascii="Times New Roman" w:hAnsi="Times New Roman" w:cs="Times New Roman"/>
+          <w:sz w:val="22"/>
+        </w:rPr>
+        <w:t xml:space="preserve">gaps in our team’s </w:t>
+      </w:r>
+      <w:r>
+        <w:rPr>
+          <w:rFonts w:ascii="Times New Roman" w:hAnsi="Times New Roman" w:cs="Times New Roman"/>
+          <w:sz w:val="22"/>
+        </w:rPr>
+        <w:t xml:space="preserve">an orchestration layer </w:t>
+      </w:r>
+      <w:r>
+        <w:rPr>
+          <w:rFonts w:ascii="Times New Roman" w:hAnsi="Times New Roman" w:cs="Times New Roman"/>
+          <w:sz w:val="22"/>
+        </w:rPr>
+        <w:br/>
+      </w:r>
+    </w:p>
+    <w:p>
+      <w:pPr>
+        <w:rPr>
+          <w:rFonts w:ascii="Times New Roman" w:hAnsi="Times New Roman" w:cs="Times New Roman"/>
+        </w:rPr>
+      </w:pPr>
+      <w:r>
+        <w:rPr>
+          <w:rFonts w:ascii="Times New Roman" w:hAnsi="Times New Roman" w:cs="Times New Roman"/>
+          <w:b/>
+        </w:rPr>
+        <w:t>Software Engineering Intern</w:t>
+      </w:r>
+      <w:r>
+        <w:rPr>
+          <w:rFonts w:ascii="Times New Roman" w:hAnsi="Times New Roman" w:cs="Times New Roman"/>
+        </w:rPr>
+        <w:tab/>
+      </w:r>
+      <w:r>
+        <w:rPr>
+          <w:rFonts w:ascii="Times New Roman" w:hAnsi="Times New Roman" w:cs="Times New Roman"/>
+        </w:rPr>
+        <w:tab/>
+      </w:r>
+      <w:r>
+        <w:rPr>
+          <w:rFonts w:ascii="Times New Roman" w:hAnsi="Times New Roman" w:cs="Times New Roman"/>
+        </w:rPr>
+        <w:tab/>
+        <w:t xml:space="preserve">             </w:t>
+      </w:r>
+      <w:r>
+        <w:rPr>
+          <w:rFonts w:ascii="Times New Roman" w:hAnsi="Times New Roman" w:cs="Times New Roman"/>
+        </w:rPr>
+        <w:tab/>
+        <w:t xml:space="preserve"> </w:t>
+      </w:r>
+      <w:r>
+        <w:rPr>
+          <w:rFonts w:ascii="Times New Roman" w:hAnsi="Times New Roman" w:cs="Times New Roman"/>
+        </w:rPr>
+        <w:t>June 20</w:t>
+      </w:r>
+      <w:r>
+        <w:rPr>
+          <w:rFonts w:ascii="Times New Roman" w:hAnsi="Times New Roman" w:cs="Times New Roman"/>
+        </w:rPr>
+        <w:t>21</w:t>
+      </w:r>
+      <w:r>
+        <w:rPr>
+          <w:rFonts w:ascii="Times New Roman" w:hAnsi="Times New Roman" w:cs="Times New Roman"/>
+        </w:rPr>
+        <w:t xml:space="preserve"> – </w:t>
+      </w:r>
+      <w:r>
+        <w:rPr>
+          <w:rFonts w:ascii="Times New Roman" w:hAnsi="Times New Roman" w:cs="Times New Roman"/>
+        </w:rPr>
+        <w:t>September 2021</w:t>
+      </w:r>
+    </w:p>
+    <w:p>
+      <w:pPr>
+        <w:rPr>
+          <w:rFonts w:ascii="Times New Roman" w:hAnsi="Times New Roman" w:cs="Times New Roman"/>
+          <w:sz w:val="22"/>
+        </w:rPr>
+      </w:pPr>
+      <w:r>
+        <w:rPr>
+          <w:rFonts w:ascii="Times New Roman" w:hAnsi="Times New Roman" w:cs="Times New Roman"/>
+          <w:sz w:val="22"/>
+        </w:rPr>
+        <w:t>Climat</w:t>
+      </w:r>
+      <w:r>
+        <w:rPr>
+          <w:rFonts w:ascii="Times New Roman" w:hAnsi="Times New Roman" w:cs="Times New Roman"/>
+          <w:sz w:val="22"/>
+        </w:rPr>
+        <w:t>e</w:t>
+      </w:r>
+      <w:r>
+        <w:rPr>
+          <w:rFonts w:ascii="Times New Roman" w:hAnsi="Times New Roman" w:cs="Times New Roman"/>
+          <w:sz w:val="22"/>
+        </w:rPr>
+        <w:t>, San Francisco CA</w:t>
+      </w:r>
+    </w:p>
+    <w:p>
+      <w:pPr>
+        <w:spacing w:before="120"/>
+        <w:rPr>
+          <w:rFonts w:ascii="Times New Roman" w:hAnsi="Times New Roman" w:cs="Times New Roman"/>
+          <w:sz w:val="22"/>
+        </w:rPr>
+      </w:pPr>
+      <w:r>
+        <w:rPr>
+          <w:rFonts w:ascii="Times New Roman" w:hAnsi="Times New Roman" w:cs="Times New Roman"/>
+          <w:sz w:val="22"/>
+        </w:rPr>
+        <w:t xml:space="preserve">Worked on the Internal Tools team to deliver a data dashboard for an experimental fungicide. </w:t>
       </w:r>
     </w:p>
     <w:p>
@@ -711,6 +803,61 @@
           <w:rFonts w:ascii="Times New Roman" w:hAnsi="Times New Roman" w:cs="Times New Roman"/>
           <w:sz w:val="22"/>
         </w:rPr>
+        <w:t>Responsible for over</w:t>
+      </w:r>
+      <w:r>
+        <w:rPr>
+          <w:rFonts w:ascii="Times New Roman" w:hAnsi="Times New Roman" w:cs="Times New Roman"/>
+          <w:sz w:val="22"/>
+        </w:rPr>
+        <w:t xml:space="preserve"> 100,000 </w:t>
+      </w:r>
+      <w:r>
+        <w:rPr>
+          <w:rFonts w:ascii="Times New Roman" w:hAnsi="Times New Roman" w:cs="Times New Roman"/>
+          <w:sz w:val="22"/>
+        </w:rPr>
+        <w:t>lines of code</w:t>
+      </w:r>
+      <w:r>
+        <w:rPr>
+          <w:rFonts w:ascii="Times New Roman" w:hAnsi="Times New Roman" w:cs="Times New Roman"/>
+          <w:sz w:val="22"/>
+        </w:rPr>
+        <w:t xml:space="preserve"> for an internal tools</w:t>
+      </w:r>
+      <w:r>
+        <w:rPr>
+          <w:rFonts w:ascii="Times New Roman" w:hAnsi="Times New Roman" w:cs="Times New Roman"/>
+          <w:sz w:val="22"/>
+        </w:rPr>
+        <w:t>-</w:t>
+      </w:r>
+      <w:r>
+        <w:rPr>
+          <w:rFonts w:ascii="Times New Roman" w:hAnsi="Times New Roman" w:cs="Times New Roman"/>
+          <w:sz w:val="22"/>
+        </w:rPr>
+        <w:t>portal</w:t>
+      </w:r>
+    </w:p>
+    <w:p>
+      <w:pPr>
+        <w:pStyle w:val="ListParagraph"/>
+        <w:numPr>
+          <w:ilvl w:val="0"/>
+          <w:numId w:val="20"/>
+        </w:numPr>
+        <w:rPr>
+          <w:rFonts w:ascii="Times New Roman" w:hAnsi="Times New Roman" w:cs="Times New Roman"/>
+          <w:sz w:val="22"/>
+        </w:rPr>
+      </w:pPr>
+      <w:r>
+        <w:rPr>
+          <w:rFonts w:ascii="Times New Roman" w:hAnsi="Times New Roman" w:cs="Times New Roman"/>
+          <w:sz w:val="22"/>
+        </w:rPr>
         <w:t xml:space="preserve">Constantly communicating and iterating on user feedback </w:t>
       </w:r>
       <w:r>
@@ -718,23 +865,7 @@
           <w:rFonts w:ascii="Times New Roman" w:hAnsi="Times New Roman" w:cs="Times New Roman"/>
           <w:sz w:val="22"/>
         </w:rPr>
-        <w:t xml:space="preserve">using the </w:t>
-      </w:r>
-      <w:proofErr w:type="spellStart"/>
-      <w:r>
-        <w:rPr>
-          <w:rFonts w:ascii="Times New Roman" w:hAnsi="Times New Roman" w:cs="Times New Roman"/>
-          <w:sz w:val="22"/>
-        </w:rPr>
-        <w:t>SAFe</w:t>
-      </w:r>
-      <w:proofErr w:type="spellEnd"/>
-      <w:r>
-        <w:rPr>
-          <w:rFonts w:ascii="Times New Roman" w:hAnsi="Times New Roman" w:cs="Times New Roman"/>
-          <w:sz w:val="22"/>
-        </w:rPr>
-        <w:t xml:space="preserve"> framework</w:t>
+        <w:t>using the SAFe framework</w:t>
       </w:r>
     </w:p>
     <w:p>
@@ -1299,7 +1430,6 @@
           <w:szCs w:val="28"/>
         </w:rPr>
       </w:pPr>
-      <w:proofErr w:type="spellStart"/>
       <w:r>
         <w:rPr>
           <w:rFonts w:ascii="Times New Roman" w:hAnsi="Times New Roman" w:cs="Times New Roman"/>
@@ -1307,17 +1437,7 @@
           <w:bCs/>
           <w:szCs w:val="28"/>
         </w:rPr>
-        <w:t>Delaro</w:t>
-      </w:r>
-      <w:proofErr w:type="spellEnd"/>
-      <w:r>
-        <w:rPr>
-          <w:rFonts w:ascii="Times New Roman" w:hAnsi="Times New Roman" w:cs="Times New Roman"/>
-          <w:b/>
-          <w:bCs/>
-          <w:szCs w:val="28"/>
-        </w:rPr>
-        <w:t xml:space="preserve"> 2021 Dashboard</w:t>
+        <w:t>Delaro 2021 Dashboard</w:t>
       </w:r>
       <w:r>
         <w:rPr>
@@ -1485,17 +1605,15 @@
           <w:sz w:val="22"/>
           <w:szCs w:val="22"/>
         </w:rPr>
-        <w:t xml:space="preserve">Advanced </w:t>
-      </w:r>
-      <w:r>
-        <w:rPr>
-          <w:rFonts w:ascii="Times New Roman" w:hAnsi="Times New Roman" w:cs="Times New Roman"/>
-          <w:b/>
-          <w:bCs/>
+        <w:t>Programming Languages:</w:t>
+      </w:r>
+      <w:r>
+        <w:rPr>
+          <w:rFonts w:ascii="Times New Roman" w:hAnsi="Times New Roman" w:cs="Times New Roman"/>
           <w:sz w:val="22"/>
           <w:szCs w:val="22"/>
         </w:rPr>
-        <w:t>Programming Languages:</w:t>
+        <w:t xml:space="preserve"> </w:t>
       </w:r>
       <w:r>
         <w:rPr>
@@ -1511,6 +1629,54 @@
           <w:sz w:val="22"/>
           <w:szCs w:val="22"/>
         </w:rPr>
+        <w:t>Typescript</w:t>
+      </w:r>
+      <w:r>
+        <w:rPr>
+          <w:rFonts w:ascii="Times New Roman" w:hAnsi="Times New Roman" w:cs="Times New Roman"/>
+          <w:sz w:val="22"/>
+          <w:szCs w:val="22"/>
+        </w:rPr>
+        <w:t>/</w:t>
+      </w:r>
+      <w:r>
+        <w:rPr>
+          <w:rFonts w:ascii="Times New Roman" w:hAnsi="Times New Roman" w:cs="Times New Roman"/>
+          <w:sz w:val="22"/>
+          <w:szCs w:val="22"/>
+        </w:rPr>
+        <w:t>Javascript</w:t>
+      </w:r>
+      <w:r>
+        <w:rPr>
+          <w:rFonts w:ascii="Times New Roman" w:hAnsi="Times New Roman" w:cs="Times New Roman"/>
+          <w:sz w:val="22"/>
+          <w:szCs w:val="22"/>
+        </w:rPr>
+        <w:t>,</w:t>
+      </w:r>
+      <w:r>
+        <w:rPr>
+          <w:rFonts w:ascii="Times New Roman" w:hAnsi="Times New Roman" w:cs="Times New Roman"/>
+          <w:sz w:val="22"/>
+          <w:szCs w:val="22"/>
+        </w:rPr>
+        <w:t xml:space="preserve"> Python3</w:t>
+      </w:r>
+      <w:r>
+        <w:rPr>
+          <w:rFonts w:ascii="Times New Roman" w:hAnsi="Times New Roman" w:cs="Times New Roman"/>
+          <w:sz w:val="22"/>
+          <w:szCs w:val="22"/>
+        </w:rPr>
+        <w:t>,</w:t>
+      </w:r>
+      <w:r>
+        <w:rPr>
+          <w:rFonts w:ascii="Times New Roman" w:hAnsi="Times New Roman" w:cs="Times New Roman"/>
+          <w:sz w:val="22"/>
+          <w:szCs w:val="22"/>
+        </w:rPr>
         <w:t xml:space="preserve"> </w:t>
       </w:r>
       <w:r>
@@ -1519,7 +1685,7 @@
           <w:sz w:val="22"/>
           <w:szCs w:val="22"/>
         </w:rPr>
-        <w:t xml:space="preserve">C, </w:t>
+        <w:t>C</w:t>
       </w:r>
       <w:r>
         <w:rPr>
@@ -1527,6 +1693,14 @@
           <w:sz w:val="22"/>
           <w:szCs w:val="22"/>
         </w:rPr>
+        <w:t>/</w:t>
+      </w:r>
+      <w:r>
+        <w:rPr>
+          <w:rFonts w:ascii="Times New Roman" w:hAnsi="Times New Roman" w:cs="Times New Roman"/>
+          <w:sz w:val="22"/>
+          <w:szCs w:val="22"/>
+        </w:rPr>
         <w:t xml:space="preserve">C++, </w:t>
       </w:r>
       <w:r>
@@ -1545,40 +1719,6 @@
         </w:rPr>
         <w:t>Java</w:t>
       </w:r>
-      <w:r>
-        <w:rPr>
-          <w:rFonts w:ascii="Times New Roman" w:hAnsi="Times New Roman" w:cs="Times New Roman"/>
-          <w:sz w:val="22"/>
-          <w:szCs w:val="22"/>
-        </w:rPr>
-        <w:t xml:space="preserve">, </w:t>
-      </w:r>
-      <w:r>
-        <w:rPr>
-          <w:rFonts w:ascii="Times New Roman" w:hAnsi="Times New Roman" w:cs="Times New Roman"/>
-          <w:sz w:val="22"/>
-          <w:szCs w:val="22"/>
-        </w:rPr>
-        <w:t>Typescript</w:t>
-      </w:r>
-      <w:r>
-        <w:rPr>
-          <w:rFonts w:ascii="Times New Roman" w:hAnsi="Times New Roman" w:cs="Times New Roman"/>
-          <w:sz w:val="22"/>
-          <w:szCs w:val="22"/>
-        </w:rPr>
-        <w:t xml:space="preserve">, </w:t>
-      </w:r>
-      <w:proofErr w:type="spellStart"/>
-      <w:r>
-        <w:rPr>
-          <w:rFonts w:ascii="Times New Roman" w:hAnsi="Times New Roman" w:cs="Times New Roman"/>
-          <w:sz w:val="22"/>
-          <w:szCs w:val="22"/>
-        </w:rPr>
-        <w:t>Javascript</w:t>
-      </w:r>
-      <w:proofErr w:type="spellEnd"/>
       <w:r>
         <w:rPr>
           <w:rFonts w:ascii="Times New Roman" w:hAnsi="Times New Roman" w:cs="Times New Roman"/>
@@ -1690,6 +1830,30 @@
         </w:rPr>
         <w:t>, Docker</w:t>
       </w:r>
+      <w:r>
+        <w:rPr>
+          <w:rFonts w:ascii="Times New Roman" w:hAnsi="Times New Roman" w:cs="Times New Roman"/>
+          <w:sz w:val="22"/>
+          <w:szCs w:val="22"/>
+        </w:rPr>
+        <w:t xml:space="preserve">, </w:t>
+      </w:r>
+      <w:r>
+        <w:rPr>
+          <w:rFonts w:ascii="Times New Roman" w:hAnsi="Times New Roman" w:cs="Times New Roman"/>
+          <w:sz w:val="22"/>
+          <w:szCs w:val="22"/>
+        </w:rPr>
+        <w:t xml:space="preserve">NodeJS, </w:t>
+      </w:r>
+      <w:r>
+        <w:rPr>
+          <w:rFonts w:ascii="Times New Roman" w:hAnsi="Times New Roman" w:cs="Times New Roman"/>
+          <w:sz w:val="22"/>
+          <w:szCs w:val="22"/>
+        </w:rPr>
+        <w:t>GraphQL</w:t>
+      </w:r>
     </w:p>
     <w:p>
       <w:pPr>
@@ -1770,6 +1934,65 @@
           <w:szCs w:val="22"/>
         </w:rPr>
         <w:t>, Operating Systems</w:t>
+      </w:r>
+    </w:p>
+    <w:p>
+      <w:pPr>
+        <w:pStyle w:val="ListParagraph"/>
+        <w:numPr>
+          <w:ilvl w:val="0"/>
+          <w:numId w:val="6"/>
+        </w:numPr>
+        <w:spacing w:before="120"/>
+        <w:rPr>
+          <w:rFonts w:ascii="Times New Roman" w:hAnsi="Times New Roman" w:cs="Times New Roman"/>
+          <w:sz w:val="22"/>
+          <w:szCs w:val="22"/>
+        </w:rPr>
+      </w:pPr>
+      <w:r>
+        <w:rPr>
+          <w:rFonts w:ascii="Times New Roman" w:hAnsi="Times New Roman" w:cs="Times New Roman"/>
+          <w:b/>
+          <w:bCs/>
+          <w:sz w:val="22"/>
+          <w:szCs w:val="22"/>
+        </w:rPr>
+        <w:t>Comfortability</w:t>
+      </w:r>
+      <w:r>
+        <w:rPr>
+          <w:rFonts w:ascii="Times New Roman" w:hAnsi="Times New Roman" w:cs="Times New Roman"/>
+          <w:b/>
+          <w:bCs/>
+          <w:sz w:val="22"/>
+          <w:szCs w:val="22"/>
+        </w:rPr>
+        <w:t>:</w:t>
+      </w:r>
+      <w:r>
+        <w:rPr>
+          <w:rFonts w:ascii="Times New Roman" w:hAnsi="Times New Roman" w:cs="Times New Roman"/>
+          <w:sz w:val="22"/>
+          <w:szCs w:val="22"/>
+        </w:rPr>
+        <w:t xml:space="preserve"> Frontend, Backend, Dev</w:t>
+      </w:r>
+      <w:r>
+        <w:rPr>
+          <w:rFonts w:ascii="Times New Roman" w:hAnsi="Times New Roman" w:cs="Times New Roman"/>
+          <w:sz w:val="22"/>
+          <w:szCs w:val="22"/>
+        </w:rPr>
+        <w:t>O</w:t>
+      </w:r>
+      <w:r>
+        <w:rPr>
+          <w:rFonts w:ascii="Times New Roman" w:hAnsi="Times New Roman" w:cs="Times New Roman"/>
+          <w:sz w:val="22"/>
+          <w:szCs w:val="22"/>
+        </w:rPr>
+        <w:t>ps</w:t>
       </w:r>
     </w:p>
     <w:sectPr>
@@ -1816,35 +2039,7 @@
       <w:rPr>
         <w:color w:val="FFFFFF" w:themeColor="background1"/>
       </w:rPr>
-      <w:t xml:space="preserve">Design, Java, </w:t>
-    </w:r>
-    <w:proofErr w:type="spellStart"/>
-    <w:r>
-      <w:rPr>
-        <w:color w:val="FFFFFF" w:themeColor="background1"/>
-      </w:rPr>
-      <w:t>Ocaml</w:t>
-    </w:r>
-    <w:proofErr w:type="spellEnd"/>
-    <w:r>
-      <w:rPr>
-        <w:color w:val="FFFFFF" w:themeColor="background1"/>
-      </w:rPr>
-      <w:t xml:space="preserve">, Lisp, PHP, API, IOS, Ruby. Clojure, MySQL, UNIX, Mongo, HTML, Scala, C, Hadoop, Embedded, Data Modeling, Design, Operating System, Java Script, Modeling, Objective-c, Algorithms, Analytical, Frameworks, </w:t>
-    </w:r>
-    <w:proofErr w:type="spellStart"/>
-    <w:r>
-      <w:rPr>
-        <w:color w:val="FFFFFF" w:themeColor="background1"/>
-      </w:rPr>
-      <w:t>Angularjs</w:t>
-    </w:r>
-    <w:proofErr w:type="spellEnd"/>
-    <w:r>
-      <w:rPr>
-        <w:color w:val="FFFFFF" w:themeColor="background1"/>
-      </w:rPr>
-      <w:t xml:space="preserve">, Debugging, OS, Critical Thinking Skills, Written Communication, Communication Skills, Problem-solving, Social skills, Knowledge, REST, Node.js, DOM, </w:t>
+      <w:t xml:space="preserve">Design, Java, Ocaml, Lisp, PHP, API, IOS, Ruby. Clojure, MySQL, UNIX, Mongo, HTML, Scala, C, Hadoop, Embedded, Data Modeling, Design, Operating System, Java Script, Modeling, Objective-c, Algorithms, Analytical, Frameworks, Angularjs, Debugging, OS, Critical Thinking Skills, Written Communication, Communication Skills, Problem-solving, Social skills, Knowledge, REST, Node.js, DOM, </w:t>
     </w:r>
     <w:r>
       <w:rPr>
@@ -1862,16 +2057,8 @@
       <w:rPr>
         <w:color w:val="FFFFFF" w:themeColor="background1"/>
       </w:rPr>
-      <w:t xml:space="preserve">, </w:t>
+      <w:t>, javascript</w:t>
     </w:r>
-    <w:proofErr w:type="spellStart"/>
-    <w:r>
-      <w:rPr>
-        <w:color w:val="FFFFFF" w:themeColor="background1"/>
-      </w:rPr>
-      <w:t>javascript</w:t>
-    </w:r>
-    <w:proofErr w:type="spellEnd"/>
   </w:p>
 </w:ftr>
 </file>

</xml_diff>